<commit_message>
Casi d'uso finiti (sia testo sia UML)
</commit_message>
<xml_diff>
--- a/Documentazione/Progetto O - Use Cases e Glossario.docx
+++ b/Documentazione/Progetto O - Use Cases e Glossario.docx
@@ -21,33 +21,16 @@
         </w:rPr>
         <w:t>USE CASES</w:t>
       </w:r>
-    </w:p>
-    <w:bookmarkEnd w:id="0"/>
-    <w:p>
-      <w:pPr>
+      <w:bookmarkEnd w:id="0"/>
+    </w:p>
+    <w:p>
+      <w:pPr>
+        <w:spacing w:after="0"/>
         <w:jc w:val="center"/>
         <w:rPr>
           <w:rFonts w:asciiTheme="majorHAnsi" w:hAnsiTheme="majorHAnsi"/>
-          <w:color w:val="833C0B" w:themeColor="accent2" w:themeShade="80"/>
-          <w:sz w:val="44"/>
-        </w:rPr>
-      </w:pPr>
-      <w:r>
-        <w:rPr>
-          <w:rFonts w:asciiTheme="majorHAnsi" w:hAnsiTheme="majorHAnsi"/>
-          <w:color w:val="833C0B" w:themeColor="accent2" w:themeShade="80"/>
-          <w:sz w:val="44"/>
-        </w:rPr>
-        <w:t>Formato Informale</w:t>
-      </w:r>
-    </w:p>
-    <w:p>
-      <w:pPr>
-        <w:jc w:val="center"/>
-        <w:rPr>
-          <w:rFonts w:asciiTheme="majorHAnsi" w:hAnsiTheme="majorHAnsi"/>
-          <w:color w:val="833C0B" w:themeColor="accent2" w:themeShade="80"/>
-          <w:sz w:val="48"/>
+          <w:color w:val="C45911" w:themeColor="accent2" w:themeShade="BF"/>
+          <w:sz w:val="72"/>
         </w:rPr>
       </w:pPr>
     </w:p>
@@ -207,6 +190,38 @@
     </w:p>
     <w:p>
       <w:pPr>
+        <w:pStyle w:val="Paragrafoelenco"/>
+        <w:numPr>
+          <w:ilvl w:val="0"/>
+          <w:numId w:val="1"/>
+        </w:numPr>
+        <w:rPr>
+          <w:rFonts w:asciiTheme="majorHAnsi" w:hAnsiTheme="majorHAnsi"/>
+          <w:i/>
+          <w:sz w:val="24"/>
+          <w:szCs w:val="24"/>
+          <w:u w:val="single"/>
+        </w:rPr>
+      </w:pPr>
+      <w:r>
+        <w:rPr>
+          <w:i/>
+          <w:sz w:val="24"/>
+          <w:szCs w:val="24"/>
+          <w:u w:val="single"/>
+        </w:rPr>
+        <w:t>Sistema:</w:t>
+      </w:r>
+      <w:r>
+        <w:rPr>
+          <w:sz w:val="24"/>
+          <w:szCs w:val="24"/>
+        </w:rPr>
+        <w:t xml:space="preserve"> Il software di votazione elettronica stesso</w:t>
+      </w:r>
+    </w:p>
+    <w:p>
+      <w:pPr>
         <w:rPr>
           <w:rFonts w:asciiTheme="majorHAnsi" w:hAnsiTheme="majorHAnsi"/>
           <w:sz w:val="24"/>
@@ -316,6 +331,26 @@
     </w:p>
     <w:p>
       <w:pPr>
+        <w:jc w:val="center"/>
+        <w:rPr>
+          <w:rFonts w:asciiTheme="majorHAnsi" w:hAnsiTheme="majorHAnsi"/>
+          <w:bCs/>
+          <w:color w:val="525252" w:themeColor="accent3" w:themeShade="80"/>
+          <w:szCs w:val="24"/>
+        </w:rPr>
+      </w:pPr>
+      <w:r>
+        <w:rPr>
+          <w:rFonts w:asciiTheme="majorHAnsi" w:hAnsiTheme="majorHAnsi"/>
+          <w:bCs/>
+          <w:color w:val="525252" w:themeColor="accent3" w:themeShade="80"/>
+          <w:szCs w:val="24"/>
+        </w:rPr>
+        <w:t>Formato Informale</w:t>
+      </w:r>
+    </w:p>
+    <w:p>
+      <w:pPr>
         <w:rPr>
           <w:bCs/>
         </w:rPr>
@@ -690,39 +725,6 @@
     <w:p>
       <w:pPr>
         <w:pStyle w:val="Corpo"/>
-        <w:numPr>
-          <w:ilvl w:val="0"/>
-          <w:numId w:val="2"/>
-        </w:numPr>
-        <w:rPr>
-          <w:rFonts w:ascii="Calibri" w:eastAsia="Palatino" w:hAnsi="Calibri" w:cs="Palatino"/>
-          <w:sz w:val="22"/>
-          <w:szCs w:val="22"/>
-        </w:rPr>
-      </w:pPr>
-      <w:r>
-        <w:rPr>
-          <w:rFonts w:ascii="Calibri" w:hAnsi="Calibri"/>
-          <w:sz w:val="22"/>
-          <w:szCs w:val="22"/>
-        </w:rPr>
-        <w:t>Connessione Internet assente</w:t>
-      </w:r>
-    </w:p>
-    <w:p>
-      <w:pPr>
-        <w:pStyle w:val="Corpo"/>
-        <w:ind w:left="720" w:firstLine="0"/>
-        <w:rPr>
-          <w:rFonts w:ascii="Calibri" w:eastAsia="Palatino" w:hAnsi="Calibri" w:cs="Palatino"/>
-          <w:sz w:val="22"/>
-          <w:szCs w:val="22"/>
-        </w:rPr>
-      </w:pPr>
-    </w:p>
-    <w:p>
-      <w:pPr>
-        <w:pStyle w:val="Corpo"/>
         <w:rPr>
           <w:rFonts w:ascii="Calibri" w:eastAsia="Palatino" w:hAnsi="Calibri" w:cs="Palatino"/>
           <w:sz w:val="22"/>
@@ -831,6 +833,26 @@
     </w:p>
     <w:p>
       <w:pPr>
+        <w:jc w:val="center"/>
+        <w:rPr>
+          <w:rFonts w:asciiTheme="majorHAnsi" w:hAnsiTheme="majorHAnsi"/>
+          <w:bCs/>
+          <w:color w:val="525252" w:themeColor="accent3" w:themeShade="80"/>
+          <w:szCs w:val="24"/>
+        </w:rPr>
+      </w:pPr>
+      <w:r>
+        <w:rPr>
+          <w:rFonts w:asciiTheme="majorHAnsi" w:hAnsiTheme="majorHAnsi"/>
+          <w:bCs/>
+          <w:color w:val="525252" w:themeColor="accent3" w:themeShade="80"/>
+          <w:szCs w:val="24"/>
+        </w:rPr>
+        <w:t>Formato Informale</w:t>
+      </w:r>
+    </w:p>
+    <w:p>
+      <w:pPr>
         <w:rPr>
           <w:bCs/>
         </w:rPr>
@@ -846,7 +868,7 @@
         <w:rPr>
           <w:bCs/>
         </w:rPr>
-        <w:t>User</w:t>
+        <w:t>Software</w:t>
       </w:r>
     </w:p>
     <w:p>
@@ -866,7 +888,13 @@
         <w:rPr>
           <w:bCs/>
         </w:rPr>
-        <w:t xml:space="preserve"> Amministratore</w:t>
+        <w:t xml:space="preserve"> </w:t>
+      </w:r>
+      <w:r>
+        <w:rPr>
+          <w:bCs/>
+        </w:rPr>
+        <w:t>Sistema</w:t>
       </w:r>
     </w:p>
     <w:p>
@@ -894,19 +922,49 @@
         <w:rPr>
           <w:rFonts w:ascii="Calibri" w:hAnsi="Calibri"/>
         </w:rPr>
-        <w:t>Il periodo di votazione è giunto al termine e un amministratore è incaricato di chiudere i seggi dal software. L’amministratore accede all’interfaccia amministratore</w:t>
+        <w:t>Il periodo di</w:t>
       </w:r>
       <w:r>
         <w:rPr>
           <w:rFonts w:ascii="Calibri" w:hAnsi="Calibri"/>
         </w:rPr>
-        <w:t xml:space="preserve"> e chiude le votazioni; il programma restituisce foto e dati del candidato vincitore e aggiorna tutti i grafici di andamento delle votazioni.</w:t>
+        <w:t xml:space="preserve"> votazione è giunto al termine. I</w:t>
       </w:r>
       <w:r>
         <w:rPr>
           <w:rFonts w:ascii="Calibri" w:hAnsi="Calibri"/>
         </w:rPr>
-        <w:t xml:space="preserve"> Viene chiusa la possibilità agli utenti di registrarsi e votare.</w:t>
+        <w:t xml:space="preserve">l </w:t>
+      </w:r>
+      <w:r>
+        <w:rPr>
+          <w:rFonts w:ascii="Calibri" w:hAnsi="Calibri"/>
+        </w:rPr>
+        <w:t xml:space="preserve">sistema </w:t>
+      </w:r>
+      <w:r>
+        <w:rPr>
+          <w:rFonts w:ascii="Calibri" w:hAnsi="Calibri"/>
+        </w:rPr>
+        <w:t>chiude</w:t>
+      </w:r>
+      <w:r>
+        <w:rPr>
+          <w:rFonts w:ascii="Calibri" w:hAnsi="Calibri"/>
+        </w:rPr>
+        <w:t xml:space="preserve"> agli utenti</w:t>
+      </w:r>
+      <w:r>
+        <w:rPr>
+          <w:rFonts w:ascii="Calibri" w:hAnsi="Calibri"/>
+        </w:rPr>
+        <w:t xml:space="preserve"> </w:t>
+      </w:r>
+      <w:r>
+        <w:rPr>
+          <w:rFonts w:ascii="Calibri" w:hAnsi="Calibri"/>
+        </w:rPr>
+        <w:t xml:space="preserve">la possibilità di registrarsi (e quindi di votare). Sull’interfaccia admin compaiono la foto e i dati del candidato vincitore, e vengono aggiornati tutti i grafici relativi alle statistiche delle votazioni. </w:t>
       </w:r>
     </w:p>
     <w:p>
@@ -939,7 +997,19 @@
         <w:rPr>
           <w:bCs/>
         </w:rPr>
-        <w:t>Si è verificato un pareggio e due (o più) candidati risultano essere vincitori. Il sistema informa del risultato e dà la possibilità di indire un secondo turno.</w:t>
+        <w:t>Si è verificato un pareggio e due (o più) candidati risultano essere vincitori. Il sistema informa del risultato e dà la possibi</w:t>
+      </w:r>
+      <w:r>
+        <w:rPr>
+          <w:bCs/>
+        </w:rPr>
+        <w:t>lità di indire un secondo turno, che deve essere confermata (o rifiutata) da un amministratore</w:t>
+      </w:r>
+      <w:r>
+        <w:rPr>
+          <w:bCs/>
+        </w:rPr>
+        <w:t>.</w:t>
       </w:r>
     </w:p>
     <w:p>
@@ -957,28 +1027,34 @@
         <w:rPr>
           <w:bCs/>
         </w:rPr>
-        <w:t>Connessione Internet assente</w:t>
-      </w:r>
+        <w:t xml:space="preserve">Per qualche motivo è necessario chiudere i seggi prematuramente rispetto alla data prestabilita dal comune. Un amministratore accede all’interfaccia admin e utilizza la funzionalità di chiusura manuale dei seggi. </w:t>
+      </w:r>
+      <w:r>
+        <w:rPr>
+          <w:rFonts w:ascii="Calibri" w:hAnsi="Calibri"/>
+        </w:rPr>
+        <w:t>Il sistema chiude agli utenti la possibilità di registrarsi (e quindi di votare). Sull’interfaccia admin compaiono la foto e i dati del candidato vincitore, e vengono aggiornati tutti i grafici relativi alle statistiche delle votazioni.</w:t>
+      </w:r>
+      <w:r>
+        <w:rPr>
+          <w:rFonts w:ascii="Calibri" w:hAnsi="Calibri"/>
+        </w:rPr>
+        <w:t xml:space="preserve"> In caso di parità, il sistema procede normalmente. </w:t>
+      </w:r>
+    </w:p>
+    <w:p>
+      <w:pPr>
+        <w:rPr>
+          <w:bCs/>
+        </w:rPr>
+      </w:pPr>
     </w:p>
     <w:p>
       <w:pPr>
         <w:jc w:val="center"/>
         <w:rPr>
           <w:rFonts w:asciiTheme="majorHAnsi" w:hAnsiTheme="majorHAnsi"/>
-          <w:i/>
-          <w:sz w:val="24"/>
-          <w:szCs w:val="24"/>
-          <w:u w:val="single"/>
-        </w:rPr>
-      </w:pPr>
-    </w:p>
-    <w:p>
-      <w:pPr>
-        <w:jc w:val="center"/>
-        <w:rPr>
-          <w:rFonts w:asciiTheme="majorHAnsi" w:hAnsiTheme="majorHAnsi"/>
-          <w:b/>
-          <w:bCs/>
+          <w:b/>
           <w:color w:val="833C0B" w:themeColor="accent2" w:themeShade="80"/>
           <w:sz w:val="28"/>
           <w:szCs w:val="24"/>
@@ -1049,6 +1125,46 @@
     </w:p>
     <w:p>
       <w:pPr>
+        <w:jc w:val="center"/>
+        <w:rPr>
+          <w:rFonts w:asciiTheme="majorHAnsi" w:hAnsiTheme="majorHAnsi"/>
+          <w:bCs/>
+          <w:color w:val="525252" w:themeColor="accent3" w:themeShade="80"/>
+          <w:szCs w:val="24"/>
+        </w:rPr>
+      </w:pPr>
+      <w:r>
+        <w:rPr>
+          <w:rFonts w:asciiTheme="majorHAnsi" w:hAnsiTheme="majorHAnsi"/>
+          <w:color w:val="525252" w:themeColor="accent3" w:themeShade="80"/>
+          <w:szCs w:val="24"/>
+        </w:rPr>
+        <w:t>Formato dettagliato</w:t>
+      </w:r>
+    </w:p>
+    <w:p>
+      <w:pPr>
+        <w:rPr>
+          <w:b/>
+          <w:bCs/>
+        </w:rPr>
+      </w:pPr>
+      <w:r>
+        <w:rPr>
+          <w:b/>
+          <w:bCs/>
+        </w:rPr>
+        <w:t xml:space="preserve">Portata: </w:t>
+      </w:r>
+      <w:r>
+        <w:rPr>
+          <w:bCs/>
+        </w:rPr>
+        <w:t>Sistema Elettorale Elettronico</w:t>
+      </w:r>
+    </w:p>
+    <w:p>
+      <w:pPr>
         <w:rPr>
           <w:bCs/>
         </w:rPr>
@@ -1098,16 +1214,249 @@
         <w:rPr>
           <w:b/>
         </w:rPr>
+        <w:t>Frequenza di ripetizione:</w:t>
+      </w:r>
+      <w:r>
+        <w:t xml:space="preserve"> molto alta</w:t>
+      </w:r>
+    </w:p>
+    <w:p>
+      <w:pPr>
+        <w:rPr>
+          <w:b/>
+          <w:bCs/>
+        </w:rPr>
+      </w:pPr>
+      <w:r>
+        <w:rPr>
+          <w:b/>
+          <w:bCs/>
+        </w:rPr>
+        <w:t>Stakeholders e Interessi:</w:t>
+      </w:r>
+    </w:p>
+    <w:p>
+      <w:pPr>
+        <w:pStyle w:val="Paragrafoelenco"/>
+        <w:numPr>
+          <w:ilvl w:val="0"/>
+          <w:numId w:val="5"/>
+        </w:numPr>
+        <w:rPr>
+          <w:b/>
+          <w:bCs/>
+        </w:rPr>
+      </w:pPr>
+      <w:r>
+        <w:rPr>
+          <w:bCs/>
+        </w:rPr>
+        <w:t>Utente</w:t>
+      </w:r>
+      <w:r>
+        <w:rPr>
+          <w:bCs/>
+        </w:rPr>
+        <w:t>: Si reca ai seggi per poter votare</w:t>
+      </w:r>
+    </w:p>
+    <w:p>
+      <w:pPr>
+        <w:pStyle w:val="Paragrafoelenco"/>
+        <w:numPr>
+          <w:ilvl w:val="0"/>
+          <w:numId w:val="5"/>
+        </w:numPr>
+        <w:rPr>
+          <w:b/>
+          <w:bCs/>
+        </w:rPr>
+      </w:pPr>
+      <w:r>
+        <w:rPr>
+          <w:bCs/>
+        </w:rPr>
+        <w:t>Comune: Vuole che sia rispettata la legislatura, dunque l’utente non deve aver già votato in precedenza e deve avere il diritto al voto</w:t>
+      </w:r>
+    </w:p>
+    <w:p>
+      <w:pPr>
+        <w:rPr>
+          <w:b/>
+          <w:bCs/>
+        </w:rPr>
+      </w:pPr>
+      <w:r>
+        <w:rPr>
+          <w:b/>
+          <w:bCs/>
+        </w:rPr>
+        <w:t>Precondizioni:</w:t>
+      </w:r>
+    </w:p>
+    <w:p>
+      <w:pPr>
+        <w:pStyle w:val="Paragrafoelenco"/>
+        <w:numPr>
+          <w:ilvl w:val="0"/>
+          <w:numId w:val="8"/>
+        </w:numPr>
+        <w:rPr>
+          <w:bCs/>
+        </w:rPr>
+      </w:pPr>
+      <w:r>
+        <w:rPr>
+          <w:bCs/>
+        </w:rPr>
+        <w:t>L’utente è in possesso dei suoi dati personali (CF e CT)</w:t>
+      </w:r>
+    </w:p>
+    <w:p>
+      <w:pPr>
+        <w:rPr>
+          <w:b/>
+          <w:bCs/>
+        </w:rPr>
+      </w:pPr>
+      <w:r>
+        <w:rPr>
+          <w:b/>
+          <w:bCs/>
+        </w:rPr>
+        <w:t>Garanzia di successo</w:t>
+      </w:r>
+      <w:r>
+        <w:rPr>
+          <w:b/>
+          <w:bCs/>
+        </w:rPr>
+        <w:t>:</w:t>
+      </w:r>
+    </w:p>
+    <w:p>
+      <w:pPr>
+        <w:pStyle w:val="Paragrafoelenco"/>
+        <w:numPr>
+          <w:ilvl w:val="0"/>
+          <w:numId w:val="8"/>
+        </w:numPr>
+        <w:rPr>
+          <w:bCs/>
+        </w:rPr>
+      </w:pPr>
+      <w:r>
+        <w:rPr>
+          <w:bCs/>
+        </w:rPr>
+        <w:t>L’utente esprime il suo voto e abbandona il seggio</w:t>
+      </w:r>
+    </w:p>
+    <w:p>
+      <w:r>
+        <w:rPr>
+          <w:b/>
+        </w:rPr>
         <w:t xml:space="preserve">Scenario di Successo principale: </w:t>
       </w:r>
-      <w:r>
-        <w:t>L’utente inserisce i suoi dati (Codice Fiscale e Codice della tessera elettorale) ed accede all’interfaccia utente, dove trova una lista con tutti i candidati. Esprime la sua prefe</w:t>
-      </w:r>
-      <w:r>
-        <w:t xml:space="preserve">renza e il programma torna all’interfaccia </w:t>
-      </w:r>
-      <w:r>
-        <w:t>di accesso. Una futura registrazione con gli stessi dati verrà rifiutata dal programma.</w:t>
+    </w:p>
+    <w:p>
+      <w:pPr>
+        <w:pStyle w:val="Paragrafoelenco"/>
+        <w:numPr>
+          <w:ilvl w:val="0"/>
+          <w:numId w:val="9"/>
+        </w:numPr>
+      </w:pPr>
+      <w:r>
+        <w:t>L’utente inserisce i suoi dati (Codice Fiscale e Codice della tessera elettorale)</w:t>
+      </w:r>
+    </w:p>
+    <w:p>
+      <w:pPr>
+        <w:pStyle w:val="Paragrafoelenco"/>
+        <w:numPr>
+          <w:ilvl w:val="0"/>
+          <w:numId w:val="9"/>
+        </w:numPr>
+      </w:pPr>
+      <w:r>
+        <w:t>I dat</w:t>
+      </w:r>
+      <w:r>
+        <w:t>i vengono accettati: l</w:t>
+      </w:r>
+      <w:r>
+        <w:t>’utente è ora registrato</w:t>
+      </w:r>
+    </w:p>
+    <w:p>
+      <w:pPr>
+        <w:pStyle w:val="Paragrafoelenco"/>
+        <w:numPr>
+          <w:ilvl w:val="0"/>
+          <w:numId w:val="9"/>
+        </w:numPr>
+      </w:pPr>
+      <w:r>
+        <w:t xml:space="preserve">Il sistema apre </w:t>
+      </w:r>
+      <w:r>
+        <w:t xml:space="preserve">l’interfaccia utente, dove </w:t>
+      </w:r>
+      <w:r>
+        <w:t>viene mostrata una lista con tutti i candidati</w:t>
+      </w:r>
+    </w:p>
+    <w:p>
+      <w:pPr>
+        <w:pStyle w:val="Paragrafoelenco"/>
+        <w:numPr>
+          <w:ilvl w:val="0"/>
+          <w:numId w:val="9"/>
+        </w:numPr>
+      </w:pPr>
+      <w:r>
+        <w:t>L’utente esprime la sua preferenza</w:t>
+      </w:r>
+    </w:p>
+    <w:p>
+      <w:pPr>
+        <w:pStyle w:val="Paragrafoelenco"/>
+        <w:numPr>
+          <w:ilvl w:val="0"/>
+          <w:numId w:val="9"/>
+        </w:numPr>
+      </w:pPr>
+      <w:r>
+        <w:t>Il sistema chiede conferma</w:t>
+      </w:r>
+    </w:p>
+    <w:p>
+      <w:pPr>
+        <w:pStyle w:val="Paragrafoelenco"/>
+        <w:numPr>
+          <w:ilvl w:val="0"/>
+          <w:numId w:val="9"/>
+        </w:numPr>
+      </w:pPr>
+      <w:r>
+        <w:t>L’utente conferma la scelta</w:t>
+      </w:r>
+      <w:r>
+        <w:t xml:space="preserve"> e abbandona il seggio</w:t>
+      </w:r>
+    </w:p>
+    <w:p>
+      <w:pPr>
+        <w:pStyle w:val="Paragrafoelenco"/>
+        <w:numPr>
+          <w:ilvl w:val="0"/>
+          <w:numId w:val="9"/>
+        </w:numPr>
+      </w:pPr>
+      <w:r>
+        <w:t>L’interfaccia utente si chiude e il sistema torna all’interfaccia principale</w:t>
       </w:r>
     </w:p>
     <w:p>
@@ -1134,7 +1483,41 @@
         </w:numPr>
       </w:pPr>
       <w:r>
-        <w:t>I dati inseriti dall’utente sono errati. Il sistema riconosce la formattazione del codice inserito (codice fiscale o codice tessera) e rifiuta l’accesso.</w:t>
+        <w:t>I dati in</w:t>
+      </w:r>
+      <w:r>
+        <w:t>seriti dall’utente sono errati.</w:t>
+      </w:r>
+    </w:p>
+    <w:p>
+      <w:pPr>
+        <w:pStyle w:val="Paragrafoelenco"/>
+        <w:numPr>
+          <w:ilvl w:val="0"/>
+          <w:numId w:val="10"/>
+        </w:numPr>
+      </w:pPr>
+      <w:r>
+        <w:lastRenderedPageBreak/>
+        <w:t xml:space="preserve">Il sistema </w:t>
+      </w:r>
+      <w:r>
+        <w:t xml:space="preserve">riconosce la formattazione del codice inserito (codice fiscale o codice tessera) </w:t>
+      </w:r>
+      <w:r>
+        <w:t>come non valida</w:t>
+      </w:r>
+    </w:p>
+    <w:p>
+      <w:pPr>
+        <w:pStyle w:val="Paragrafoelenco"/>
+        <w:numPr>
+          <w:ilvl w:val="0"/>
+          <w:numId w:val="10"/>
+        </w:numPr>
+      </w:pPr>
+      <w:r>
+        <w:t>Il sistema avverte l’utente dell’errore e nega la registrazione</w:t>
       </w:r>
     </w:p>
     <w:p>
@@ -1146,7 +1529,34 @@
         </w:numPr>
       </w:pPr>
       <w:r>
-        <w:t>I dati inseriti dall’utente risultano già inseriti precedentemente. Il sistema trova un match nel database e rifiuta l’accesso</w:t>
+        <w:t>L’utente inserisce dei dati già registrati in precedenza</w:t>
+      </w:r>
+      <w:r>
+        <w:t xml:space="preserve">. </w:t>
+      </w:r>
+    </w:p>
+    <w:p>
+      <w:pPr>
+        <w:pStyle w:val="Paragrafoelenco"/>
+        <w:numPr>
+          <w:ilvl w:val="0"/>
+          <w:numId w:val="11"/>
+        </w:numPr>
+      </w:pPr>
+      <w:r>
+        <w:t>Il sistema trova un match dei dati inseriti nel database, e questi risultano già registrati</w:t>
+      </w:r>
+    </w:p>
+    <w:p>
+      <w:pPr>
+        <w:pStyle w:val="Paragrafoelenco"/>
+        <w:numPr>
+          <w:ilvl w:val="0"/>
+          <w:numId w:val="11"/>
+        </w:numPr>
+      </w:pPr>
+      <w:r>
+        <w:t>Il sistema avverte l’utente dell’errore e nega la registrazione</w:t>
       </w:r>
     </w:p>
     <w:p>
@@ -1158,21 +1568,58 @@
         </w:numPr>
       </w:pPr>
       <w:r>
-        <w:t xml:space="preserve">L’utente chiude l’interfaccia utente senza aver espresso alcuna preferenza. Il sistema avvisa l’utente che in futuro non sarà più concessa la registrazione con gli stessi dati e chiede conferma per l’uscita. Se l’utente conferma, viene considerato come registrato </w:t>
-      </w:r>
-      <w:proofErr w:type="gramStart"/>
-      <w:r>
-        <w:t>e</w:t>
-      </w:r>
-      <w:proofErr w:type="gramEnd"/>
-      <w:r>
-        <w:t xml:space="preserve"> il programma torna </w:t>
-      </w:r>
-      <w:r>
-        <w:t>all’interfaccia</w:t>
-      </w:r>
-      <w:r>
-        <w:t xml:space="preserve"> di accesso, altrimenti rimane sull’interfaccia utente.</w:t>
+        <w:t>L’utente</w:t>
+      </w:r>
+      <w:r>
+        <w:t xml:space="preserve"> tenta di</w:t>
+      </w:r>
+      <w:r>
+        <w:t xml:space="preserve"> chiude</w:t>
+      </w:r>
+      <w:r>
+        <w:t>re</w:t>
+      </w:r>
+      <w:r>
+        <w:t xml:space="preserve"> l’interfaccia utente senza aver espresso alcuna preferenza. </w:t>
+      </w:r>
+    </w:p>
+    <w:p>
+      <w:pPr>
+        <w:pStyle w:val="Paragrafoelenco"/>
+        <w:numPr>
+          <w:ilvl w:val="0"/>
+          <w:numId w:val="12"/>
+        </w:numPr>
+      </w:pPr>
+      <w:r>
+        <w:t>Il sistema avvisa l’utente che in futuro non sarà più concessa la registrazione con gli stessi dati e ch</w:t>
+      </w:r>
+      <w:r>
+        <w:t>iede conferma per l’uscita</w:t>
+      </w:r>
+    </w:p>
+    <w:p>
+      <w:pPr>
+        <w:pStyle w:val="Paragrafoelenco"/>
+        <w:numPr>
+          <w:ilvl w:val="0"/>
+          <w:numId w:val="12"/>
+        </w:numPr>
+      </w:pPr>
+      <w:r>
+        <w:t>L’utente conferma</w:t>
+      </w:r>
+    </w:p>
+    <w:p>
+      <w:pPr>
+        <w:pStyle w:val="Paragrafoelenco"/>
+        <w:numPr>
+          <w:ilvl w:val="0"/>
+          <w:numId w:val="12"/>
+        </w:numPr>
+      </w:pPr>
+      <w:r>
+        <w:t>Il sistema chiude l’interfaccia utente e torna all’interfaccia principale</w:t>
       </w:r>
     </w:p>
     <w:p>
@@ -1184,19 +1631,222 @@
         </w:numPr>
       </w:pPr>
       <w:r>
-        <w:t>Connessione internet assente</w:t>
+        <w:t>L’utente tenta di</w:t>
+      </w:r>
+      <w:r>
+        <w:t xml:space="preserve"> chiude</w:t>
+      </w:r>
+      <w:r>
+        <w:t>re</w:t>
+      </w:r>
+      <w:r>
+        <w:t xml:space="preserve"> l’interfaccia utente senza aver espresso alcuna preferenza.</w:t>
+      </w:r>
+    </w:p>
+    <w:p>
+      <w:pPr>
+        <w:pStyle w:val="Paragrafoelenco"/>
+        <w:numPr>
+          <w:ilvl w:val="0"/>
+          <w:numId w:val="13"/>
+        </w:numPr>
+      </w:pPr>
+      <w:r>
+        <w:t>Il sistema avvisa l’utente che in futuro non sarà più concessa la registrazione con gli stessi dati e ch</w:t>
+      </w:r>
+      <w:r>
+        <w:t>iede conferma per l’uscita</w:t>
+      </w:r>
+    </w:p>
+    <w:p>
+      <w:pPr>
+        <w:pStyle w:val="Paragrafoelenco"/>
+        <w:numPr>
+          <w:ilvl w:val="0"/>
+          <w:numId w:val="13"/>
+        </w:numPr>
+      </w:pPr>
+      <w:r>
+        <w:t>L’utente nega</w:t>
+      </w:r>
+    </w:p>
+    <w:p>
+      <w:pPr>
+        <w:pStyle w:val="Paragrafoelenco"/>
+        <w:numPr>
+          <w:ilvl w:val="0"/>
+          <w:numId w:val="13"/>
+        </w:numPr>
+      </w:pPr>
+      <w:r>
+        <w:t>Il sistema rimane sull’interfaccia utente in attesa della prossima azione dell’utente</w:t>
+      </w:r>
+    </w:p>
+    <w:p>
+      <w:pPr>
+        <w:rPr>
+          <w:b/>
+        </w:rPr>
+      </w:pPr>
+      <w:r>
+        <w:rPr>
+          <w:b/>
+        </w:rPr>
+        <w:t>Requisiti speciali:</w:t>
+      </w:r>
+    </w:p>
+    <w:p>
+      <w:pPr>
+        <w:pStyle w:val="Paragrafoelenco"/>
+        <w:numPr>
+          <w:ilvl w:val="0"/>
+          <w:numId w:val="6"/>
+        </w:numPr>
+      </w:pPr>
+      <w:r>
+        <w:t>L’interfaccia principale e l’interfaccia utente devono essere immediatamente chiare e comprensibili all’utente</w:t>
+      </w:r>
+      <w:r>
+        <w:t>, con pochi comandi</w:t>
+      </w:r>
+    </w:p>
+    <w:p>
+      <w:pPr>
+        <w:pStyle w:val="Paragrafoelenco"/>
+        <w:numPr>
+          <w:ilvl w:val="0"/>
+          <w:numId w:val="6"/>
+        </w:numPr>
+      </w:pPr>
+      <w:r>
+        <w:t>Il campo CF non dovrebbe</w:t>
+      </w:r>
+      <w:r>
+        <w:t xml:space="preserve"> essere case-sensitive</w:t>
+      </w:r>
+    </w:p>
+    <w:p>
+      <w:pPr>
+        <w:pStyle w:val="Paragrafoelenco"/>
+        <w:numPr>
+          <w:ilvl w:val="0"/>
+          <w:numId w:val="6"/>
+        </w:numPr>
+      </w:pPr>
+      <w:r>
+        <w:t>Il sistema deve chiedere conferma prima di accettare il voto</w:t>
+      </w:r>
+    </w:p>
+    <w:p>
+      <w:pPr>
+        <w:rPr>
+          <w:b/>
+        </w:rPr>
+      </w:pPr>
+      <w:r>
+        <w:rPr>
+          <w:b/>
+        </w:rPr>
+        <w:t>Varianti tecnologiche e dei dati</w:t>
+      </w:r>
+      <w:r>
+        <w:rPr>
+          <w:b/>
+        </w:rPr>
+        <w:t>:</w:t>
+      </w:r>
+    </w:p>
+    <w:p>
+      <w:pPr>
+        <w:pStyle w:val="Paragrafoelenco"/>
+        <w:numPr>
+          <w:ilvl w:val="0"/>
+          <w:numId w:val="14"/>
+        </w:numPr>
+      </w:pPr>
+      <w:r>
+        <w:t xml:space="preserve">In futuro </w:t>
+      </w:r>
+      <w:r>
+        <w:t>il sistema</w:t>
+      </w:r>
+      <w:r>
+        <w:t xml:space="preserve"> potrebbe </w:t>
+      </w:r>
+      <w:r>
+        <w:t>dover implementare un riconoscimento di tessere elettorali elettroniche</w:t>
+      </w:r>
+    </w:p>
+    <w:p>
+      <w:pPr>
+        <w:pStyle w:val="Paragrafoelenco"/>
+        <w:numPr>
+          <w:ilvl w:val="0"/>
+          <w:numId w:val="14"/>
+        </w:numPr>
+      </w:pPr>
+      <w:r>
+        <w:t>In futuro potrebbe essere necessario implementare una piattaforma on-line, che permetta di votare da casa le persone anziane o con disabilità</w:t>
       </w:r>
     </w:p>
     <w:p/>
     <w:p/>
+    <w:p>
+      <w:r>
+        <w:rPr>
+          <w:noProof/>
+        </w:rPr>
+        <w:lastRenderedPageBreak/>
+        <w:drawing>
+          <wp:inline distT="0" distB="0" distL="0" distR="0">
+            <wp:extent cx="6120130" cy="4215130"/>
+            <wp:effectExtent l="0" t="0" r="0" b="0"/>
+            <wp:docPr id="1" name="Immagine 1"/>
+            <wp:cNvGraphicFramePr>
+              <a:graphicFrameLocks xmlns:a="http://schemas.openxmlformats.org/drawingml/2006/main" noChangeAspect="1"/>
+            </wp:cNvGraphicFramePr>
+            <a:graphic xmlns:a="http://schemas.openxmlformats.org/drawingml/2006/main">
+              <a:graphicData uri="http://schemas.openxmlformats.org/drawingml/2006/picture">
+                <pic:pic xmlns:pic="http://schemas.openxmlformats.org/drawingml/2006/picture">
+                  <pic:nvPicPr>
+                    <pic:cNvPr id="1" name="Progetto O_UseCases.jpg"/>
+                    <pic:cNvPicPr/>
+                  </pic:nvPicPr>
+                  <pic:blipFill>
+                    <a:blip r:embed="rId5">
+                      <a:extLst>
+                        <a:ext uri="{28A0092B-C50C-407E-A947-70E740481C1C}">
+                          <a14:useLocalDpi xmlns:a14="http://schemas.microsoft.com/office/drawing/2010/main" val="0"/>
+                        </a:ext>
+                      </a:extLst>
+                    </a:blip>
+                    <a:stretch>
+                      <a:fillRect/>
+                    </a:stretch>
+                  </pic:blipFill>
+                  <pic:spPr>
+                    <a:xfrm>
+                      <a:off x="0" y="0"/>
+                      <a:ext cx="6120130" cy="4215130"/>
+                    </a:xfrm>
+                    <a:prstGeom prst="rect">
+                      <a:avLst/>
+                    </a:prstGeom>
+                  </pic:spPr>
+                </pic:pic>
+              </a:graphicData>
+            </a:graphic>
+          </wp:inline>
+        </w:drawing>
+      </w:r>
+    </w:p>
+    <w:p/>
+    <w:p>
+      <w:bookmarkStart w:id="6" w:name="_GoBack"/>
+      <w:bookmarkEnd w:id="6"/>
+    </w:p>
     <w:p/>
     <w:p/>
-    <w:p/>
-    <w:p/>
-    <w:p/>
-    <w:p/>
-    <w:p/>
-    <w:p/>
     <w:p>
       <w:pPr>
         <w:spacing w:after="0"/>
@@ -1213,7 +1863,6 @@
           <w:color w:val="C45911" w:themeColor="accent2" w:themeShade="BF"/>
           <w:sz w:val="72"/>
         </w:rPr>
-        <w:lastRenderedPageBreak/>
         <w:t>GLOSSARIO</w:t>
       </w:r>
     </w:p>
@@ -1248,25 +1897,19 @@
           <w:i/>
           <w:u w:val="single"/>
         </w:rPr>
-        <w:t>Comune</w:t>
-      </w:r>
-      <w:r>
-        <w:rPr>
-          <w:rFonts w:asciiTheme="majorHAnsi" w:hAnsiTheme="majorHAnsi"/>
-        </w:rPr>
-        <w:t>: l’ente pubblico che stabilisce l’apertura dei seggi elettorali</w:t>
-      </w:r>
-      <w:r>
-        <w:rPr>
-          <w:rFonts w:asciiTheme="majorHAnsi" w:hAnsiTheme="majorHAnsi"/>
-        </w:rPr>
-        <w:t>, e ne decide la chiusura</w:t>
-      </w:r>
-      <w:r>
-        <w:rPr>
-          <w:rFonts w:asciiTheme="majorHAnsi" w:hAnsiTheme="majorHAnsi"/>
-        </w:rPr>
-        <w:t xml:space="preserve"> </w:t>
+        <w:t>Sistema</w:t>
+      </w:r>
+      <w:r>
+        <w:rPr>
+          <w:rFonts w:asciiTheme="majorHAnsi" w:hAnsiTheme="majorHAnsi"/>
+        </w:rPr>
+        <w:t>:</w:t>
+      </w:r>
+      <w:r>
+        <w:rPr>
+          <w:rFonts w:asciiTheme="majorHAnsi" w:hAnsiTheme="majorHAnsi"/>
+        </w:rPr>
+        <w:t xml:space="preserve"> Indica il software di votazione elettronica stesso.</w:t>
       </w:r>
     </w:p>
     <w:p>
@@ -1289,13 +1932,25 @@
           <w:i/>
           <w:u w:val="single"/>
         </w:rPr>
-        <w:t>Amministratore</w:t>
-      </w:r>
-      <w:r>
-        <w:rPr>
-          <w:rFonts w:asciiTheme="majorHAnsi" w:hAnsiTheme="majorHAnsi"/>
-        </w:rPr>
-        <w:t>: Delegato del comune che accede al software per aprire e chiudere i seggi</w:t>
+        <w:t>Comune</w:t>
+      </w:r>
+      <w:r>
+        <w:rPr>
+          <w:rFonts w:asciiTheme="majorHAnsi" w:hAnsiTheme="majorHAnsi"/>
+        </w:rPr>
+        <w:t>: l’ente pubblico che stabilisce l’apertura dei seggi elettorali</w:t>
+      </w:r>
+      <w:r>
+        <w:rPr>
+          <w:rFonts w:asciiTheme="majorHAnsi" w:hAnsiTheme="majorHAnsi"/>
+        </w:rPr>
+        <w:t>, e ne decide la chiusura</w:t>
+      </w:r>
+      <w:r>
+        <w:rPr>
+          <w:rFonts w:asciiTheme="majorHAnsi" w:hAnsiTheme="majorHAnsi"/>
+        </w:rPr>
+        <w:t xml:space="preserve"> </w:t>
       </w:r>
     </w:p>
     <w:p>
@@ -1318,6 +1973,35 @@
           <w:i/>
           <w:u w:val="single"/>
         </w:rPr>
+        <w:t>Amministratore</w:t>
+      </w:r>
+      <w:r>
+        <w:rPr>
+          <w:rFonts w:asciiTheme="majorHAnsi" w:hAnsiTheme="majorHAnsi"/>
+        </w:rPr>
+        <w:t>: Delegato del comune che accede al software per aprire e chiudere i seggi</w:t>
+      </w:r>
+    </w:p>
+    <w:p>
+      <w:pPr>
+        <w:pStyle w:val="Paragrafoelenco"/>
+        <w:numPr>
+          <w:ilvl w:val="0"/>
+          <w:numId w:val="7"/>
+        </w:numPr>
+        <w:spacing w:after="0"/>
+        <w:rPr>
+          <w:rFonts w:asciiTheme="majorHAnsi" w:hAnsiTheme="majorHAnsi"/>
+          <w:i/>
+          <w:u w:val="single"/>
+        </w:rPr>
+      </w:pPr>
+      <w:r>
+        <w:rPr>
+          <w:rFonts w:asciiTheme="majorHAnsi" w:hAnsiTheme="majorHAnsi"/>
+          <w:i/>
+          <w:u w:val="single"/>
+        </w:rPr>
         <w:t>Utente</w:t>
       </w:r>
       <w:r>
@@ -1562,6 +2246,7 @@
           <w:i/>
           <w:u w:val="single"/>
         </w:rPr>
+        <w:lastRenderedPageBreak/>
         <w:t>Registrazione</w:t>
       </w:r>
       <w:r>
@@ -1631,8 +2316,6 @@
         </w:rPr>
         <w:t>CF e CT</w:t>
       </w:r>
-      <w:bookmarkStart w:id="6" w:name="_GoBack"/>
-      <w:bookmarkEnd w:id="6"/>
       <w:r>
         <w:rPr>
           <w:rFonts w:asciiTheme="majorHAnsi" w:hAnsiTheme="majorHAnsi"/>
@@ -1718,9 +2401,306 @@
 <file path=word/numbering.xml><?xml version="1.0" encoding="utf-8"?>
 <w:numbering xmlns:wpc="http://schemas.microsoft.com/office/word/2010/wordprocessingCanvas" xmlns:cx="http://schemas.microsoft.com/office/drawing/2014/chartex" xmlns:cx1="http://schemas.microsoft.com/office/drawing/2015/9/8/chartex" xmlns:cx2="http://schemas.microsoft.com/office/drawing/2015/10/21/chartex" xmlns:cx3="http://schemas.microsoft.com/office/drawing/2016/5/9/chartex" xmlns:cx4="http://schemas.microsoft.com/office/drawing/2016/5/10/chartex" xmlns:cx5="http://schemas.microsoft.com/office/drawing/2016/5/11/chartex" xmlns:cx6="http://schemas.microsoft.com/office/drawing/2016/5/12/chartex" xmlns:cx7="http://schemas.microsoft.com/office/drawing/2016/5/13/chartex" xmlns:cx8="http://schemas.microsoft.com/office/drawing/2016/5/14/chartex" xmlns:mc="http://schemas.openxmlformats.org/markup-compatibility/2006" xmlns:aink="http://schemas.microsoft.com/office/drawing/2016/ink" xmlns:am3d="http://schemas.microsoft.com/office/drawing/2017/model3d" xmlns:o="urn:schemas-microsoft-com:office:office" xmlns:r="http://schemas.openxmlformats.org/officeDocument/2006/relationships" xmlns:m="http://schemas.openxmlformats.org/officeDocument/2006/math" xmlns:v="urn:schemas-microsoft-com:vml" xmlns:wp14="http://schemas.microsoft.com/office/word/2010/wordprocessingDrawing" xmlns:wp="http://schemas.openxmlformats.org/drawingml/2006/wordprocessingDrawing" xmlns:w10="urn:schemas-microsoft-com:office:word" xmlns:w="http://schemas.openxmlformats.org/wordprocessingml/2006/main" xmlns:w14="http://schemas.microsoft.com/office/word/2010/wordml" xmlns:w15="http://schemas.microsoft.com/office/word/2012/wordml" xmlns:w16cid="http://schemas.microsoft.com/office/word/2016/wordml/cid" xmlns:w16se="http://schemas.microsoft.com/office/word/2015/wordml/symex" xmlns:wpg="http://schemas.microsoft.com/office/word/2010/wordprocessingGroup" xmlns:wpi="http://schemas.microsoft.com/office/word/2010/wordprocessingInk" xmlns:wne="http://schemas.microsoft.com/office/word/2006/wordml" xmlns:wps="http://schemas.microsoft.com/office/word/2010/wordprocessingShape" mc:Ignorable="w14 w15 w16se w16cid wp14">
   <w:abstractNum w:abstractNumId="0" w15:restartNumberingAfterBreak="0">
+    <w:nsid w:val="0DE965AE"/>
+    <w:multiLevelType w:val="hybridMultilevel"/>
+    <w:tmpl w:val="088A107A"/>
+    <w:lvl w:ilvl="0" w:tplc="1E74A5CC">
+      <w:start w:val="1"/>
+      <w:numFmt w:val="decimal"/>
+      <w:lvlText w:val="%1 "/>
+      <w:lvlJc w:val="left"/>
+      <w:pPr>
+        <w:ind w:left="1440" w:hanging="360"/>
+      </w:pPr>
+      <w:rPr>
+        <w:rFonts w:ascii="Calibri" w:hAnsi="Calibri" w:hint="default"/>
+        <w:b/>
+        <w:i w:val="0"/>
+        <w:color w:val="C45911" w:themeColor="accent2" w:themeShade="BF"/>
+      </w:rPr>
+    </w:lvl>
+    <w:lvl w:ilvl="1" w:tplc="04100019" w:tentative="1">
+      <w:start w:val="1"/>
+      <w:numFmt w:val="lowerLetter"/>
+      <w:lvlText w:val="%2."/>
+      <w:lvlJc w:val="left"/>
+      <w:pPr>
+        <w:ind w:left="2160" w:hanging="360"/>
+      </w:pPr>
+    </w:lvl>
+    <w:lvl w:ilvl="2" w:tplc="0410001B" w:tentative="1">
+      <w:start w:val="1"/>
+      <w:numFmt w:val="lowerRoman"/>
+      <w:lvlText w:val="%3."/>
+      <w:lvlJc w:val="right"/>
+      <w:pPr>
+        <w:ind w:left="2880" w:hanging="180"/>
+      </w:pPr>
+    </w:lvl>
+    <w:lvl w:ilvl="3" w:tplc="0410000F" w:tentative="1">
+      <w:start w:val="1"/>
+      <w:numFmt w:val="decimal"/>
+      <w:lvlText w:val="%4."/>
+      <w:lvlJc w:val="left"/>
+      <w:pPr>
+        <w:ind w:left="3600" w:hanging="360"/>
+      </w:pPr>
+    </w:lvl>
+    <w:lvl w:ilvl="4" w:tplc="04100019" w:tentative="1">
+      <w:start w:val="1"/>
+      <w:numFmt w:val="lowerLetter"/>
+      <w:lvlText w:val="%5."/>
+      <w:lvlJc w:val="left"/>
+      <w:pPr>
+        <w:ind w:left="4320" w:hanging="360"/>
+      </w:pPr>
+    </w:lvl>
+    <w:lvl w:ilvl="5" w:tplc="0410001B" w:tentative="1">
+      <w:start w:val="1"/>
+      <w:numFmt w:val="lowerRoman"/>
+      <w:lvlText w:val="%6."/>
+      <w:lvlJc w:val="right"/>
+      <w:pPr>
+        <w:ind w:left="5040" w:hanging="180"/>
+      </w:pPr>
+    </w:lvl>
+    <w:lvl w:ilvl="6" w:tplc="0410000F" w:tentative="1">
+      <w:start w:val="1"/>
+      <w:numFmt w:val="decimal"/>
+      <w:lvlText w:val="%7."/>
+      <w:lvlJc w:val="left"/>
+      <w:pPr>
+        <w:ind w:left="5760" w:hanging="360"/>
+      </w:pPr>
+    </w:lvl>
+    <w:lvl w:ilvl="7" w:tplc="04100019" w:tentative="1">
+      <w:start w:val="1"/>
+      <w:numFmt w:val="lowerLetter"/>
+      <w:lvlText w:val="%8."/>
+      <w:lvlJc w:val="left"/>
+      <w:pPr>
+        <w:ind w:left="6480" w:hanging="360"/>
+      </w:pPr>
+    </w:lvl>
+    <w:lvl w:ilvl="8" w:tplc="0410001B" w:tentative="1">
+      <w:start w:val="1"/>
+      <w:numFmt w:val="lowerRoman"/>
+      <w:lvlText w:val="%9."/>
+      <w:lvlJc w:val="right"/>
+      <w:pPr>
+        <w:ind w:left="7200" w:hanging="180"/>
+      </w:pPr>
+    </w:lvl>
+  </w:abstractNum>
+  <w:abstractNum w:abstractNumId="1" w15:restartNumberingAfterBreak="0">
+    <w:nsid w:val="0E4E0524"/>
+    <w:multiLevelType w:val="hybridMultilevel"/>
+    <w:tmpl w:val="DEF63CD0"/>
+    <w:lvl w:ilvl="0" w:tplc="04100001">
+      <w:start w:val="1"/>
+      <w:numFmt w:val="bullet"/>
+      <w:lvlText w:val=""/>
+      <w:lvlJc w:val="left"/>
+      <w:pPr>
+        <w:ind w:left="720" w:hanging="360"/>
+      </w:pPr>
+      <w:rPr>
+        <w:rFonts w:ascii="Symbol" w:hAnsi="Symbol" w:hint="default"/>
+      </w:rPr>
+    </w:lvl>
+    <w:lvl w:ilvl="1" w:tplc="04100003" w:tentative="1">
+      <w:start w:val="1"/>
+      <w:numFmt w:val="bullet"/>
+      <w:lvlText w:val="o"/>
+      <w:lvlJc w:val="left"/>
+      <w:pPr>
+        <w:ind w:left="1440" w:hanging="360"/>
+      </w:pPr>
+      <w:rPr>
+        <w:rFonts w:ascii="Courier New" w:hAnsi="Courier New" w:cs="Courier New" w:hint="default"/>
+      </w:rPr>
+    </w:lvl>
+    <w:lvl w:ilvl="2" w:tplc="04100005" w:tentative="1">
+      <w:start w:val="1"/>
+      <w:numFmt w:val="bullet"/>
+      <w:lvlText w:val=""/>
+      <w:lvlJc w:val="left"/>
+      <w:pPr>
+        <w:ind w:left="2160" w:hanging="360"/>
+      </w:pPr>
+      <w:rPr>
+        <w:rFonts w:ascii="Wingdings" w:hAnsi="Wingdings" w:hint="default"/>
+      </w:rPr>
+    </w:lvl>
+    <w:lvl w:ilvl="3" w:tplc="04100001" w:tentative="1">
+      <w:start w:val="1"/>
+      <w:numFmt w:val="bullet"/>
+      <w:lvlText w:val=""/>
+      <w:lvlJc w:val="left"/>
+      <w:pPr>
+        <w:ind w:left="2880" w:hanging="360"/>
+      </w:pPr>
+      <w:rPr>
+        <w:rFonts w:ascii="Symbol" w:hAnsi="Symbol" w:hint="default"/>
+      </w:rPr>
+    </w:lvl>
+    <w:lvl w:ilvl="4" w:tplc="04100003" w:tentative="1">
+      <w:start w:val="1"/>
+      <w:numFmt w:val="bullet"/>
+      <w:lvlText w:val="o"/>
+      <w:lvlJc w:val="left"/>
+      <w:pPr>
+        <w:ind w:left="3600" w:hanging="360"/>
+      </w:pPr>
+      <w:rPr>
+        <w:rFonts w:ascii="Courier New" w:hAnsi="Courier New" w:cs="Courier New" w:hint="default"/>
+      </w:rPr>
+    </w:lvl>
+    <w:lvl w:ilvl="5" w:tplc="04100005" w:tentative="1">
+      <w:start w:val="1"/>
+      <w:numFmt w:val="bullet"/>
+      <w:lvlText w:val=""/>
+      <w:lvlJc w:val="left"/>
+      <w:pPr>
+        <w:ind w:left="4320" w:hanging="360"/>
+      </w:pPr>
+      <w:rPr>
+        <w:rFonts w:ascii="Wingdings" w:hAnsi="Wingdings" w:hint="default"/>
+      </w:rPr>
+    </w:lvl>
+    <w:lvl w:ilvl="6" w:tplc="04100001" w:tentative="1">
+      <w:start w:val="1"/>
+      <w:numFmt w:val="bullet"/>
+      <w:lvlText w:val=""/>
+      <w:lvlJc w:val="left"/>
+      <w:pPr>
+        <w:ind w:left="5040" w:hanging="360"/>
+      </w:pPr>
+      <w:rPr>
+        <w:rFonts w:ascii="Symbol" w:hAnsi="Symbol" w:hint="default"/>
+      </w:rPr>
+    </w:lvl>
+    <w:lvl w:ilvl="7" w:tplc="04100003" w:tentative="1">
+      <w:start w:val="1"/>
+      <w:numFmt w:val="bullet"/>
+      <w:lvlText w:val="o"/>
+      <w:lvlJc w:val="left"/>
+      <w:pPr>
+        <w:ind w:left="5760" w:hanging="360"/>
+      </w:pPr>
+      <w:rPr>
+        <w:rFonts w:ascii="Courier New" w:hAnsi="Courier New" w:cs="Courier New" w:hint="default"/>
+      </w:rPr>
+    </w:lvl>
+    <w:lvl w:ilvl="8" w:tplc="04100005" w:tentative="1">
+      <w:start w:val="1"/>
+      <w:numFmt w:val="bullet"/>
+      <w:lvlText w:val=""/>
+      <w:lvlJc w:val="left"/>
+      <w:pPr>
+        <w:ind w:left="6480" w:hanging="360"/>
+      </w:pPr>
+      <w:rPr>
+        <w:rFonts w:ascii="Wingdings" w:hAnsi="Wingdings" w:hint="default"/>
+      </w:rPr>
+    </w:lvl>
+  </w:abstractNum>
+  <w:abstractNum w:abstractNumId="2" w15:restartNumberingAfterBreak="0">
+    <w:nsid w:val="143D2BA2"/>
+    <w:multiLevelType w:val="hybridMultilevel"/>
+    <w:tmpl w:val="1CB8013A"/>
+    <w:lvl w:ilvl="0" w:tplc="1E74A5CC">
+      <w:start w:val="1"/>
+      <w:numFmt w:val="decimal"/>
+      <w:lvlText w:val="%1 "/>
+      <w:lvlJc w:val="left"/>
+      <w:pPr>
+        <w:ind w:left="720" w:hanging="360"/>
+      </w:pPr>
+      <w:rPr>
+        <w:rFonts w:ascii="Calibri" w:hAnsi="Calibri" w:hint="default"/>
+        <w:b/>
+        <w:i w:val="0"/>
+        <w:color w:val="C45911" w:themeColor="accent2" w:themeShade="BF"/>
+      </w:rPr>
+    </w:lvl>
+    <w:lvl w:ilvl="1" w:tplc="04100019" w:tentative="1">
+      <w:start w:val="1"/>
+      <w:numFmt w:val="lowerLetter"/>
+      <w:lvlText w:val="%2."/>
+      <w:lvlJc w:val="left"/>
+      <w:pPr>
+        <w:ind w:left="1440" w:hanging="360"/>
+      </w:pPr>
+    </w:lvl>
+    <w:lvl w:ilvl="2" w:tplc="0410001B" w:tentative="1">
+      <w:start w:val="1"/>
+      <w:numFmt w:val="lowerRoman"/>
+      <w:lvlText w:val="%3."/>
+      <w:lvlJc w:val="right"/>
+      <w:pPr>
+        <w:ind w:left="2160" w:hanging="180"/>
+      </w:pPr>
+    </w:lvl>
+    <w:lvl w:ilvl="3" w:tplc="0410000F" w:tentative="1">
+      <w:start w:val="1"/>
+      <w:numFmt w:val="decimal"/>
+      <w:lvlText w:val="%4."/>
+      <w:lvlJc w:val="left"/>
+      <w:pPr>
+        <w:ind w:left="2880" w:hanging="360"/>
+      </w:pPr>
+    </w:lvl>
+    <w:lvl w:ilvl="4" w:tplc="04100019" w:tentative="1">
+      <w:start w:val="1"/>
+      <w:numFmt w:val="lowerLetter"/>
+      <w:lvlText w:val="%5."/>
+      <w:lvlJc w:val="left"/>
+      <w:pPr>
+        <w:ind w:left="3600" w:hanging="360"/>
+      </w:pPr>
+    </w:lvl>
+    <w:lvl w:ilvl="5" w:tplc="0410001B" w:tentative="1">
+      <w:start w:val="1"/>
+      <w:numFmt w:val="lowerRoman"/>
+      <w:lvlText w:val="%6."/>
+      <w:lvlJc w:val="right"/>
+      <w:pPr>
+        <w:ind w:left="4320" w:hanging="180"/>
+      </w:pPr>
+    </w:lvl>
+    <w:lvl w:ilvl="6" w:tplc="0410000F" w:tentative="1">
+      <w:start w:val="1"/>
+      <w:numFmt w:val="decimal"/>
+      <w:lvlText w:val="%7."/>
+      <w:lvlJc w:val="left"/>
+      <w:pPr>
+        <w:ind w:left="5040" w:hanging="360"/>
+      </w:pPr>
+    </w:lvl>
+    <w:lvl w:ilvl="7" w:tplc="04100019" w:tentative="1">
+      <w:start w:val="1"/>
+      <w:numFmt w:val="lowerLetter"/>
+      <w:lvlText w:val="%8."/>
+      <w:lvlJc w:val="left"/>
+      <w:pPr>
+        <w:ind w:left="5760" w:hanging="360"/>
+      </w:pPr>
+    </w:lvl>
+    <w:lvl w:ilvl="8" w:tplc="0410001B" w:tentative="1">
+      <w:start w:val="1"/>
+      <w:numFmt w:val="lowerRoman"/>
+      <w:lvlText w:val="%9."/>
+      <w:lvlJc w:val="right"/>
+      <w:pPr>
+        <w:ind w:left="6480" w:hanging="180"/>
+      </w:pPr>
+    </w:lvl>
+  </w:abstractNum>
+  <w:abstractNum w:abstractNumId="3" w15:restartNumberingAfterBreak="0">
     <w:nsid w:val="195E6D94"/>
     <w:multiLevelType w:val="hybridMultilevel"/>
-    <w:tmpl w:val="125A7320"/>
+    <w:tmpl w:val="8CF4DCC8"/>
     <w:lvl w:ilvl="0" w:tplc="04100001">
       <w:start w:val="1"/>
       <w:numFmt w:val="bullet"/>
@@ -1830,10 +2810,215 @@
       </w:rPr>
     </w:lvl>
   </w:abstractNum>
-  <w:abstractNum w:abstractNumId="1" w15:restartNumberingAfterBreak="0">
+  <w:abstractNum w:abstractNumId="4" w15:restartNumberingAfterBreak="0">
+    <w:nsid w:val="1B222450"/>
+    <w:multiLevelType w:val="hybridMultilevel"/>
+    <w:tmpl w:val="880EF44A"/>
+    <w:lvl w:ilvl="0" w:tplc="04100001">
+      <w:start w:val="1"/>
+      <w:numFmt w:val="bullet"/>
+      <w:lvlText w:val=""/>
+      <w:lvlJc w:val="left"/>
+      <w:pPr>
+        <w:ind w:left="720" w:hanging="360"/>
+      </w:pPr>
+      <w:rPr>
+        <w:rFonts w:ascii="Symbol" w:hAnsi="Symbol" w:hint="default"/>
+      </w:rPr>
+    </w:lvl>
+    <w:lvl w:ilvl="1" w:tplc="04100003" w:tentative="1">
+      <w:start w:val="1"/>
+      <w:numFmt w:val="bullet"/>
+      <w:lvlText w:val="o"/>
+      <w:lvlJc w:val="left"/>
+      <w:pPr>
+        <w:ind w:left="1440" w:hanging="360"/>
+      </w:pPr>
+      <w:rPr>
+        <w:rFonts w:ascii="Courier New" w:hAnsi="Courier New" w:cs="Courier New" w:hint="default"/>
+      </w:rPr>
+    </w:lvl>
+    <w:lvl w:ilvl="2" w:tplc="04100005" w:tentative="1">
+      <w:start w:val="1"/>
+      <w:numFmt w:val="bullet"/>
+      <w:lvlText w:val=""/>
+      <w:lvlJc w:val="left"/>
+      <w:pPr>
+        <w:ind w:left="2160" w:hanging="360"/>
+      </w:pPr>
+      <w:rPr>
+        <w:rFonts w:ascii="Wingdings" w:hAnsi="Wingdings" w:hint="default"/>
+      </w:rPr>
+    </w:lvl>
+    <w:lvl w:ilvl="3" w:tplc="04100001" w:tentative="1">
+      <w:start w:val="1"/>
+      <w:numFmt w:val="bullet"/>
+      <w:lvlText w:val=""/>
+      <w:lvlJc w:val="left"/>
+      <w:pPr>
+        <w:ind w:left="2880" w:hanging="360"/>
+      </w:pPr>
+      <w:rPr>
+        <w:rFonts w:ascii="Symbol" w:hAnsi="Symbol" w:hint="default"/>
+      </w:rPr>
+    </w:lvl>
+    <w:lvl w:ilvl="4" w:tplc="04100003" w:tentative="1">
+      <w:start w:val="1"/>
+      <w:numFmt w:val="bullet"/>
+      <w:lvlText w:val="o"/>
+      <w:lvlJc w:val="left"/>
+      <w:pPr>
+        <w:ind w:left="3600" w:hanging="360"/>
+      </w:pPr>
+      <w:rPr>
+        <w:rFonts w:ascii="Courier New" w:hAnsi="Courier New" w:cs="Courier New" w:hint="default"/>
+      </w:rPr>
+    </w:lvl>
+    <w:lvl w:ilvl="5" w:tplc="04100005" w:tentative="1">
+      <w:start w:val="1"/>
+      <w:numFmt w:val="bullet"/>
+      <w:lvlText w:val=""/>
+      <w:lvlJc w:val="left"/>
+      <w:pPr>
+        <w:ind w:left="4320" w:hanging="360"/>
+      </w:pPr>
+      <w:rPr>
+        <w:rFonts w:ascii="Wingdings" w:hAnsi="Wingdings" w:hint="default"/>
+      </w:rPr>
+    </w:lvl>
+    <w:lvl w:ilvl="6" w:tplc="04100001" w:tentative="1">
+      <w:start w:val="1"/>
+      <w:numFmt w:val="bullet"/>
+      <w:lvlText w:val=""/>
+      <w:lvlJc w:val="left"/>
+      <w:pPr>
+        <w:ind w:left="5040" w:hanging="360"/>
+      </w:pPr>
+      <w:rPr>
+        <w:rFonts w:ascii="Symbol" w:hAnsi="Symbol" w:hint="default"/>
+      </w:rPr>
+    </w:lvl>
+    <w:lvl w:ilvl="7" w:tplc="04100003" w:tentative="1">
+      <w:start w:val="1"/>
+      <w:numFmt w:val="bullet"/>
+      <w:lvlText w:val="o"/>
+      <w:lvlJc w:val="left"/>
+      <w:pPr>
+        <w:ind w:left="5760" w:hanging="360"/>
+      </w:pPr>
+      <w:rPr>
+        <w:rFonts w:ascii="Courier New" w:hAnsi="Courier New" w:cs="Courier New" w:hint="default"/>
+      </w:rPr>
+    </w:lvl>
+    <w:lvl w:ilvl="8" w:tplc="04100005" w:tentative="1">
+      <w:start w:val="1"/>
+      <w:numFmt w:val="bullet"/>
+      <w:lvlText w:val=""/>
+      <w:lvlJc w:val="left"/>
+      <w:pPr>
+        <w:ind w:left="6480" w:hanging="360"/>
+      </w:pPr>
+      <w:rPr>
+        <w:rFonts w:ascii="Wingdings" w:hAnsi="Wingdings" w:hint="default"/>
+      </w:rPr>
+    </w:lvl>
+  </w:abstractNum>
+  <w:abstractNum w:abstractNumId="5" w15:restartNumberingAfterBreak="0">
+    <w:nsid w:val="206614DF"/>
+    <w:multiLevelType w:val="hybridMultilevel"/>
+    <w:tmpl w:val="AD1C9DA0"/>
+    <w:lvl w:ilvl="0" w:tplc="1E74A5CC">
+      <w:start w:val="1"/>
+      <w:numFmt w:val="decimal"/>
+      <w:lvlText w:val="%1 "/>
+      <w:lvlJc w:val="left"/>
+      <w:pPr>
+        <w:ind w:left="1440" w:hanging="360"/>
+      </w:pPr>
+      <w:rPr>
+        <w:rFonts w:ascii="Calibri" w:hAnsi="Calibri" w:hint="default"/>
+        <w:b/>
+        <w:i w:val="0"/>
+        <w:color w:val="C45911" w:themeColor="accent2" w:themeShade="BF"/>
+      </w:rPr>
+    </w:lvl>
+    <w:lvl w:ilvl="1" w:tplc="04100019" w:tentative="1">
+      <w:start w:val="1"/>
+      <w:numFmt w:val="lowerLetter"/>
+      <w:lvlText w:val="%2."/>
+      <w:lvlJc w:val="left"/>
+      <w:pPr>
+        <w:ind w:left="2160" w:hanging="360"/>
+      </w:pPr>
+    </w:lvl>
+    <w:lvl w:ilvl="2" w:tplc="0410001B" w:tentative="1">
+      <w:start w:val="1"/>
+      <w:numFmt w:val="lowerRoman"/>
+      <w:lvlText w:val="%3."/>
+      <w:lvlJc w:val="right"/>
+      <w:pPr>
+        <w:ind w:left="2880" w:hanging="180"/>
+      </w:pPr>
+    </w:lvl>
+    <w:lvl w:ilvl="3" w:tplc="0410000F" w:tentative="1">
+      <w:start w:val="1"/>
+      <w:numFmt w:val="decimal"/>
+      <w:lvlText w:val="%4."/>
+      <w:lvlJc w:val="left"/>
+      <w:pPr>
+        <w:ind w:left="3600" w:hanging="360"/>
+      </w:pPr>
+    </w:lvl>
+    <w:lvl w:ilvl="4" w:tplc="04100019" w:tentative="1">
+      <w:start w:val="1"/>
+      <w:numFmt w:val="lowerLetter"/>
+      <w:lvlText w:val="%5."/>
+      <w:lvlJc w:val="left"/>
+      <w:pPr>
+        <w:ind w:left="4320" w:hanging="360"/>
+      </w:pPr>
+    </w:lvl>
+    <w:lvl w:ilvl="5" w:tplc="0410001B" w:tentative="1">
+      <w:start w:val="1"/>
+      <w:numFmt w:val="lowerRoman"/>
+      <w:lvlText w:val="%6."/>
+      <w:lvlJc w:val="right"/>
+      <w:pPr>
+        <w:ind w:left="5040" w:hanging="180"/>
+      </w:pPr>
+    </w:lvl>
+    <w:lvl w:ilvl="6" w:tplc="0410000F" w:tentative="1">
+      <w:start w:val="1"/>
+      <w:numFmt w:val="decimal"/>
+      <w:lvlText w:val="%7."/>
+      <w:lvlJc w:val="left"/>
+      <w:pPr>
+        <w:ind w:left="5760" w:hanging="360"/>
+      </w:pPr>
+    </w:lvl>
+    <w:lvl w:ilvl="7" w:tplc="04100019" w:tentative="1">
+      <w:start w:val="1"/>
+      <w:numFmt w:val="lowerLetter"/>
+      <w:lvlText w:val="%8."/>
+      <w:lvlJc w:val="left"/>
+      <w:pPr>
+        <w:ind w:left="6480" w:hanging="360"/>
+      </w:pPr>
+    </w:lvl>
+    <w:lvl w:ilvl="8" w:tplc="0410001B" w:tentative="1">
+      <w:start w:val="1"/>
+      <w:numFmt w:val="lowerRoman"/>
+      <w:lvlText w:val="%9."/>
+      <w:lvlJc w:val="right"/>
+      <w:pPr>
+        <w:ind w:left="7200" w:hanging="180"/>
+      </w:pPr>
+    </w:lvl>
+  </w:abstractNum>
+  <w:abstractNum w:abstractNumId="6" w15:restartNumberingAfterBreak="0">
     <w:nsid w:val="30B25F97"/>
     <w:multiLevelType w:val="hybridMultilevel"/>
-    <w:tmpl w:val="C3CE6E96"/>
+    <w:tmpl w:val="A824FE7E"/>
     <w:lvl w:ilvl="0" w:tplc="04100001">
       <w:start w:val="1"/>
       <w:numFmt w:val="bullet"/>
@@ -1943,7 +3128,7 @@
       </w:rPr>
     </w:lvl>
   </w:abstractNum>
-  <w:abstractNum w:abstractNumId="2" w15:restartNumberingAfterBreak="0">
+  <w:abstractNum w:abstractNumId="7" w15:restartNumberingAfterBreak="0">
     <w:nsid w:val="31C10225"/>
     <w:multiLevelType w:val="hybridMultilevel"/>
     <w:tmpl w:val="2350089E"/>
@@ -2056,7 +3241,212 @@
       </w:rPr>
     </w:lvl>
   </w:abstractNum>
-  <w:abstractNum w:abstractNumId="3" w15:restartNumberingAfterBreak="0">
+  <w:abstractNum w:abstractNumId="8" w15:restartNumberingAfterBreak="0">
+    <w:nsid w:val="4BBA56B6"/>
+    <w:multiLevelType w:val="hybridMultilevel"/>
+    <w:tmpl w:val="3B465328"/>
+    <w:lvl w:ilvl="0" w:tplc="04100001">
+      <w:start w:val="1"/>
+      <w:numFmt w:val="bullet"/>
+      <w:lvlText w:val=""/>
+      <w:lvlJc w:val="left"/>
+      <w:pPr>
+        <w:ind w:left="720" w:hanging="360"/>
+      </w:pPr>
+      <w:rPr>
+        <w:rFonts w:ascii="Symbol" w:hAnsi="Symbol" w:hint="default"/>
+      </w:rPr>
+    </w:lvl>
+    <w:lvl w:ilvl="1" w:tplc="04100003" w:tentative="1">
+      <w:start w:val="1"/>
+      <w:numFmt w:val="bullet"/>
+      <w:lvlText w:val="o"/>
+      <w:lvlJc w:val="left"/>
+      <w:pPr>
+        <w:ind w:left="1440" w:hanging="360"/>
+      </w:pPr>
+      <w:rPr>
+        <w:rFonts w:ascii="Courier New" w:hAnsi="Courier New" w:cs="Courier New" w:hint="default"/>
+      </w:rPr>
+    </w:lvl>
+    <w:lvl w:ilvl="2" w:tplc="04100005" w:tentative="1">
+      <w:start w:val="1"/>
+      <w:numFmt w:val="bullet"/>
+      <w:lvlText w:val=""/>
+      <w:lvlJc w:val="left"/>
+      <w:pPr>
+        <w:ind w:left="2160" w:hanging="360"/>
+      </w:pPr>
+      <w:rPr>
+        <w:rFonts w:ascii="Wingdings" w:hAnsi="Wingdings" w:hint="default"/>
+      </w:rPr>
+    </w:lvl>
+    <w:lvl w:ilvl="3" w:tplc="04100001" w:tentative="1">
+      <w:start w:val="1"/>
+      <w:numFmt w:val="bullet"/>
+      <w:lvlText w:val=""/>
+      <w:lvlJc w:val="left"/>
+      <w:pPr>
+        <w:ind w:left="2880" w:hanging="360"/>
+      </w:pPr>
+      <w:rPr>
+        <w:rFonts w:ascii="Symbol" w:hAnsi="Symbol" w:hint="default"/>
+      </w:rPr>
+    </w:lvl>
+    <w:lvl w:ilvl="4" w:tplc="04100003" w:tentative="1">
+      <w:start w:val="1"/>
+      <w:numFmt w:val="bullet"/>
+      <w:lvlText w:val="o"/>
+      <w:lvlJc w:val="left"/>
+      <w:pPr>
+        <w:ind w:left="3600" w:hanging="360"/>
+      </w:pPr>
+      <w:rPr>
+        <w:rFonts w:ascii="Courier New" w:hAnsi="Courier New" w:cs="Courier New" w:hint="default"/>
+      </w:rPr>
+    </w:lvl>
+    <w:lvl w:ilvl="5" w:tplc="04100005" w:tentative="1">
+      <w:start w:val="1"/>
+      <w:numFmt w:val="bullet"/>
+      <w:lvlText w:val=""/>
+      <w:lvlJc w:val="left"/>
+      <w:pPr>
+        <w:ind w:left="4320" w:hanging="360"/>
+      </w:pPr>
+      <w:rPr>
+        <w:rFonts w:ascii="Wingdings" w:hAnsi="Wingdings" w:hint="default"/>
+      </w:rPr>
+    </w:lvl>
+    <w:lvl w:ilvl="6" w:tplc="04100001" w:tentative="1">
+      <w:start w:val="1"/>
+      <w:numFmt w:val="bullet"/>
+      <w:lvlText w:val=""/>
+      <w:lvlJc w:val="left"/>
+      <w:pPr>
+        <w:ind w:left="5040" w:hanging="360"/>
+      </w:pPr>
+      <w:rPr>
+        <w:rFonts w:ascii="Symbol" w:hAnsi="Symbol" w:hint="default"/>
+      </w:rPr>
+    </w:lvl>
+    <w:lvl w:ilvl="7" w:tplc="04100003" w:tentative="1">
+      <w:start w:val="1"/>
+      <w:numFmt w:val="bullet"/>
+      <w:lvlText w:val="o"/>
+      <w:lvlJc w:val="left"/>
+      <w:pPr>
+        <w:ind w:left="5760" w:hanging="360"/>
+      </w:pPr>
+      <w:rPr>
+        <w:rFonts w:ascii="Courier New" w:hAnsi="Courier New" w:cs="Courier New" w:hint="default"/>
+      </w:rPr>
+    </w:lvl>
+    <w:lvl w:ilvl="8" w:tplc="04100005" w:tentative="1">
+      <w:start w:val="1"/>
+      <w:numFmt w:val="bullet"/>
+      <w:lvlText w:val=""/>
+      <w:lvlJc w:val="left"/>
+      <w:pPr>
+        <w:ind w:left="6480" w:hanging="360"/>
+      </w:pPr>
+      <w:rPr>
+        <w:rFonts w:ascii="Wingdings" w:hAnsi="Wingdings" w:hint="default"/>
+      </w:rPr>
+    </w:lvl>
+  </w:abstractNum>
+  <w:abstractNum w:abstractNumId="9" w15:restartNumberingAfterBreak="0">
+    <w:nsid w:val="4C95437B"/>
+    <w:multiLevelType w:val="hybridMultilevel"/>
+    <w:tmpl w:val="038EA662"/>
+    <w:lvl w:ilvl="0" w:tplc="1E74A5CC">
+      <w:start w:val="1"/>
+      <w:numFmt w:val="decimal"/>
+      <w:lvlText w:val="%1 "/>
+      <w:lvlJc w:val="left"/>
+      <w:pPr>
+        <w:ind w:left="1440" w:hanging="360"/>
+      </w:pPr>
+      <w:rPr>
+        <w:rFonts w:ascii="Calibri" w:hAnsi="Calibri" w:hint="default"/>
+        <w:b/>
+        <w:i w:val="0"/>
+        <w:color w:val="C45911" w:themeColor="accent2" w:themeShade="BF"/>
+      </w:rPr>
+    </w:lvl>
+    <w:lvl w:ilvl="1" w:tplc="04100019" w:tentative="1">
+      <w:start w:val="1"/>
+      <w:numFmt w:val="lowerLetter"/>
+      <w:lvlText w:val="%2."/>
+      <w:lvlJc w:val="left"/>
+      <w:pPr>
+        <w:ind w:left="2160" w:hanging="360"/>
+      </w:pPr>
+    </w:lvl>
+    <w:lvl w:ilvl="2" w:tplc="0410001B" w:tentative="1">
+      <w:start w:val="1"/>
+      <w:numFmt w:val="lowerRoman"/>
+      <w:lvlText w:val="%3."/>
+      <w:lvlJc w:val="right"/>
+      <w:pPr>
+        <w:ind w:left="2880" w:hanging="180"/>
+      </w:pPr>
+    </w:lvl>
+    <w:lvl w:ilvl="3" w:tplc="0410000F" w:tentative="1">
+      <w:start w:val="1"/>
+      <w:numFmt w:val="decimal"/>
+      <w:lvlText w:val="%4."/>
+      <w:lvlJc w:val="left"/>
+      <w:pPr>
+        <w:ind w:left="3600" w:hanging="360"/>
+      </w:pPr>
+    </w:lvl>
+    <w:lvl w:ilvl="4" w:tplc="04100019" w:tentative="1">
+      <w:start w:val="1"/>
+      <w:numFmt w:val="lowerLetter"/>
+      <w:lvlText w:val="%5."/>
+      <w:lvlJc w:val="left"/>
+      <w:pPr>
+        <w:ind w:left="4320" w:hanging="360"/>
+      </w:pPr>
+    </w:lvl>
+    <w:lvl w:ilvl="5" w:tplc="0410001B" w:tentative="1">
+      <w:start w:val="1"/>
+      <w:numFmt w:val="lowerRoman"/>
+      <w:lvlText w:val="%6."/>
+      <w:lvlJc w:val="right"/>
+      <w:pPr>
+        <w:ind w:left="5040" w:hanging="180"/>
+      </w:pPr>
+    </w:lvl>
+    <w:lvl w:ilvl="6" w:tplc="0410000F" w:tentative="1">
+      <w:start w:val="1"/>
+      <w:numFmt w:val="decimal"/>
+      <w:lvlText w:val="%7."/>
+      <w:lvlJc w:val="left"/>
+      <w:pPr>
+        <w:ind w:left="5760" w:hanging="360"/>
+      </w:pPr>
+    </w:lvl>
+    <w:lvl w:ilvl="7" w:tplc="04100019" w:tentative="1">
+      <w:start w:val="1"/>
+      <w:numFmt w:val="lowerLetter"/>
+      <w:lvlText w:val="%8."/>
+      <w:lvlJc w:val="left"/>
+      <w:pPr>
+        <w:ind w:left="6480" w:hanging="360"/>
+      </w:pPr>
+    </w:lvl>
+    <w:lvl w:ilvl="8" w:tplc="0410001B" w:tentative="1">
+      <w:start w:val="1"/>
+      <w:numFmt w:val="lowerRoman"/>
+      <w:lvlText w:val="%9."/>
+      <w:lvlJc w:val="right"/>
+      <w:pPr>
+        <w:ind w:left="7200" w:hanging="180"/>
+      </w:pPr>
+    </w:lvl>
+  </w:abstractNum>
+  <w:abstractNum w:abstractNumId="10" w15:restartNumberingAfterBreak="0">
     <w:nsid w:val="60933F60"/>
     <w:multiLevelType w:val="hybridMultilevel"/>
     <w:tmpl w:val="1AC4533A"/>
@@ -2169,13 +3559,13 @@
       </w:rPr>
     </w:lvl>
   </w:abstractNum>
-  <w:abstractNum w:abstractNumId="4" w15:restartNumberingAfterBreak="0">
+  <w:abstractNum w:abstractNumId="11" w15:restartNumberingAfterBreak="0">
     <w:nsid w:val="60E464F9"/>
     <w:multiLevelType w:val="hybridMultilevel"/>
     <w:tmpl w:val="3D904612"/>
     <w:numStyleLink w:val="Puntoelenco1"/>
   </w:abstractNum>
-  <w:abstractNum w:abstractNumId="5" w15:restartNumberingAfterBreak="0">
+  <w:abstractNum w:abstractNumId="12" w15:restartNumberingAfterBreak="0">
     <w:nsid w:val="669358A8"/>
     <w:multiLevelType w:val="hybridMultilevel"/>
     <w:tmpl w:val="EC7E53F2"/>
@@ -2288,7 +3678,7 @@
       </w:rPr>
     </w:lvl>
   </w:abstractNum>
-  <w:abstractNum w:abstractNumId="6" w15:restartNumberingAfterBreak="0">
+  <w:abstractNum w:abstractNumId="13" w15:restartNumberingAfterBreak="0">
     <w:nsid w:val="768E786C"/>
     <w:multiLevelType w:val="hybridMultilevel"/>
     <w:tmpl w:val="3D904612"/>
@@ -2546,19 +3936,111 @@
       </w:rPr>
     </w:lvl>
   </w:abstractNum>
+  <w:abstractNum w:abstractNumId="14" w15:restartNumberingAfterBreak="0">
+    <w:nsid w:val="7FB81278"/>
+    <w:multiLevelType w:val="hybridMultilevel"/>
+    <w:tmpl w:val="945860A4"/>
+    <w:lvl w:ilvl="0" w:tplc="1E74A5CC">
+      <w:start w:val="1"/>
+      <w:numFmt w:val="decimal"/>
+      <w:lvlText w:val="%1 "/>
+      <w:lvlJc w:val="left"/>
+      <w:pPr>
+        <w:ind w:left="1440" w:hanging="360"/>
+      </w:pPr>
+      <w:rPr>
+        <w:rFonts w:ascii="Calibri" w:hAnsi="Calibri" w:hint="default"/>
+        <w:b/>
+        <w:i w:val="0"/>
+        <w:color w:val="C45911" w:themeColor="accent2" w:themeShade="BF"/>
+      </w:rPr>
+    </w:lvl>
+    <w:lvl w:ilvl="1" w:tplc="04100019" w:tentative="1">
+      <w:start w:val="1"/>
+      <w:numFmt w:val="lowerLetter"/>
+      <w:lvlText w:val="%2."/>
+      <w:lvlJc w:val="left"/>
+      <w:pPr>
+        <w:ind w:left="2160" w:hanging="360"/>
+      </w:pPr>
+    </w:lvl>
+    <w:lvl w:ilvl="2" w:tplc="0410001B" w:tentative="1">
+      <w:start w:val="1"/>
+      <w:numFmt w:val="lowerRoman"/>
+      <w:lvlText w:val="%3."/>
+      <w:lvlJc w:val="right"/>
+      <w:pPr>
+        <w:ind w:left="2880" w:hanging="180"/>
+      </w:pPr>
+    </w:lvl>
+    <w:lvl w:ilvl="3" w:tplc="0410000F" w:tentative="1">
+      <w:start w:val="1"/>
+      <w:numFmt w:val="decimal"/>
+      <w:lvlText w:val="%4."/>
+      <w:lvlJc w:val="left"/>
+      <w:pPr>
+        <w:ind w:left="3600" w:hanging="360"/>
+      </w:pPr>
+    </w:lvl>
+    <w:lvl w:ilvl="4" w:tplc="04100019" w:tentative="1">
+      <w:start w:val="1"/>
+      <w:numFmt w:val="lowerLetter"/>
+      <w:lvlText w:val="%5."/>
+      <w:lvlJc w:val="left"/>
+      <w:pPr>
+        <w:ind w:left="4320" w:hanging="360"/>
+      </w:pPr>
+    </w:lvl>
+    <w:lvl w:ilvl="5" w:tplc="0410001B" w:tentative="1">
+      <w:start w:val="1"/>
+      <w:numFmt w:val="lowerRoman"/>
+      <w:lvlText w:val="%6."/>
+      <w:lvlJc w:val="right"/>
+      <w:pPr>
+        <w:ind w:left="5040" w:hanging="180"/>
+      </w:pPr>
+    </w:lvl>
+    <w:lvl w:ilvl="6" w:tplc="0410000F" w:tentative="1">
+      <w:start w:val="1"/>
+      <w:numFmt w:val="decimal"/>
+      <w:lvlText w:val="%7."/>
+      <w:lvlJc w:val="left"/>
+      <w:pPr>
+        <w:ind w:left="5760" w:hanging="360"/>
+      </w:pPr>
+    </w:lvl>
+    <w:lvl w:ilvl="7" w:tplc="04100019" w:tentative="1">
+      <w:start w:val="1"/>
+      <w:numFmt w:val="lowerLetter"/>
+      <w:lvlText w:val="%8."/>
+      <w:lvlJc w:val="left"/>
+      <w:pPr>
+        <w:ind w:left="6480" w:hanging="360"/>
+      </w:pPr>
+    </w:lvl>
+    <w:lvl w:ilvl="8" w:tplc="0410001B" w:tentative="1">
+      <w:start w:val="1"/>
+      <w:numFmt w:val="lowerRoman"/>
+      <w:lvlText w:val="%9."/>
+      <w:lvlJc w:val="right"/>
+      <w:pPr>
+        <w:ind w:left="7200" w:hanging="180"/>
+      </w:pPr>
+    </w:lvl>
+  </w:abstractNum>
   <w:num w:numId="1">
-    <w:abstractNumId w:val="3"/>
+    <w:abstractNumId w:val="10"/>
   </w:num>
   <w:num w:numId="2">
-    <w:abstractNumId w:val="5"/>
+    <w:abstractNumId w:val="12"/>
   </w:num>
   <w:num w:numId="3">
-    <w:abstractNumId w:val="6"/>
+    <w:abstractNumId w:val="13"/>
   </w:num>
   <w:num w:numId="4">
-    <w:abstractNumId w:val="4"/>
+    <w:abstractNumId w:val="11"/>
     <w:lvlOverride w:ilvl="0">
-      <w:lvl w:ilvl="0" w:tplc="18FCFEDE">
+      <w:lvl w:ilvl="0" w:tplc="D8CC9A24">
         <w:start w:val="1"/>
         <w:numFmt w:val="bullet"/>
         <w:lvlText w:val="•"/>
@@ -2588,7 +4070,7 @@
       </w:lvl>
     </w:lvlOverride>
     <w:lvlOverride w:ilvl="1">
-      <w:lvl w:ilvl="1" w:tplc="479808E6">
+      <w:lvl w:ilvl="1" w:tplc="F4841D4A">
         <w:start w:val="1"/>
         <w:numFmt w:val="bullet"/>
         <w:lvlText w:val="•"/>
@@ -2618,7 +4100,7 @@
       </w:lvl>
     </w:lvlOverride>
     <w:lvlOverride w:ilvl="2">
-      <w:lvl w:ilvl="2" w:tplc="9DD44574">
+      <w:lvl w:ilvl="2" w:tplc="173CC248">
         <w:start w:val="1"/>
         <w:numFmt w:val="bullet"/>
         <w:lvlText w:val="•"/>
@@ -2648,7 +4130,7 @@
       </w:lvl>
     </w:lvlOverride>
     <w:lvlOverride w:ilvl="3">
-      <w:lvl w:ilvl="3" w:tplc="EC82FB4E">
+      <w:lvl w:ilvl="3" w:tplc="E9087778">
         <w:start w:val="1"/>
         <w:numFmt w:val="bullet"/>
         <w:lvlText w:val="•"/>
@@ -2678,7 +4160,7 @@
       </w:lvl>
     </w:lvlOverride>
     <w:lvlOverride w:ilvl="4">
-      <w:lvl w:ilvl="4" w:tplc="868ABCE2">
+      <w:lvl w:ilvl="4" w:tplc="9AF07E2A">
         <w:start w:val="1"/>
         <w:numFmt w:val="bullet"/>
         <w:lvlText w:val="•"/>
@@ -2708,7 +4190,7 @@
       </w:lvl>
     </w:lvlOverride>
     <w:lvlOverride w:ilvl="5">
-      <w:lvl w:ilvl="5" w:tplc="A6BE3BD8">
+      <w:lvl w:ilvl="5" w:tplc="AC060A4C">
         <w:start w:val="1"/>
         <w:numFmt w:val="bullet"/>
         <w:lvlText w:val="•"/>
@@ -2738,7 +4220,7 @@
       </w:lvl>
     </w:lvlOverride>
     <w:lvlOverride w:ilvl="6">
-      <w:lvl w:ilvl="6" w:tplc="421C9554">
+      <w:lvl w:ilvl="6" w:tplc="566E4CF8">
         <w:start w:val="1"/>
         <w:numFmt w:val="bullet"/>
         <w:lvlText w:val="•"/>
@@ -2768,7 +4250,7 @@
       </w:lvl>
     </w:lvlOverride>
     <w:lvlOverride w:ilvl="7">
-      <w:lvl w:ilvl="7" w:tplc="4D448C6E">
+      <w:lvl w:ilvl="7" w:tplc="520647C4">
         <w:start w:val="1"/>
         <w:numFmt w:val="bullet"/>
         <w:lvlText w:val="•"/>
@@ -2798,7 +4280,7 @@
       </w:lvl>
     </w:lvlOverride>
     <w:lvlOverride w:ilvl="8">
-      <w:lvl w:ilvl="8" w:tplc="F768023A">
+      <w:lvl w:ilvl="8" w:tplc="A4387A6E">
         <w:start w:val="1"/>
         <w:numFmt w:val="bullet"/>
         <w:lvlText w:val="•"/>
@@ -2829,13 +4311,37 @@
     </w:lvlOverride>
   </w:num>
   <w:num w:numId="5">
-    <w:abstractNumId w:val="1"/>
+    <w:abstractNumId w:val="6"/>
   </w:num>
   <w:num w:numId="6">
+    <w:abstractNumId w:val="3"/>
+  </w:num>
+  <w:num w:numId="7">
+    <w:abstractNumId w:val="7"/>
+  </w:num>
+  <w:num w:numId="8">
+    <w:abstractNumId w:val="8"/>
+  </w:num>
+  <w:num w:numId="9">
+    <w:abstractNumId w:val="2"/>
+  </w:num>
+  <w:num w:numId="10">
+    <w:abstractNumId w:val="9"/>
+  </w:num>
+  <w:num w:numId="11">
+    <w:abstractNumId w:val="5"/>
+  </w:num>
+  <w:num w:numId="12">
     <w:abstractNumId w:val="0"/>
   </w:num>
-  <w:num w:numId="7">
-    <w:abstractNumId w:val="2"/>
+  <w:num w:numId="13">
+    <w:abstractNumId w:val="14"/>
+  </w:num>
+  <w:num w:numId="14">
+    <w:abstractNumId w:val="4"/>
+  </w:num>
+  <w:num w:numId="15">
+    <w:abstractNumId w:val="1"/>
   </w:num>
 </w:numbering>
 </file>

</xml_diff>